<commit_message>
Blocage confirmé, documentation projet, synthèse validation dans Word
- DOCUMENTATION_PROJET.md : état du projet, 15 modules bloqués, pipelines, livrables
- m11 : section 4 Synthèse du rapport de validation (réf. RAPPORT_DETAILLE + 8 points essentiels)
- RAPPORT_DETAILLE : Pearson après nettoyage, anomalie 4 lignes, section Saison_calendrier
- synthese_elements_apprentissage_prof.docx régénéré

Co-authored-by: Cursor <cursoragent@cursor.com>
</commit_message>
<xml_diff>
--- a/synthese_elements_apprentissage_prof.docx
+++ b/synthese_elements_apprentissage_prof.docx
@@ -39,7 +39,7 @@
     </w:p>
     <w:p>
       <w:r>
-        <w:t>Contenu : Réservations simulées sur une année complète pour un hôtel de 100 chambres (taux d'occupation moyen 72 %). Le fichier contient environ 10 500 lignes (réservations) plus des lignes dupliquées volontaires pour l'exercice de nettoyage.</w:t>
+        <w:t>Contenu : Réservations simulées sur une année complète pour un hôtel de 100 chambres (taux d'occupation moyen 72 %, paramètre de la simulation). Le fichier contient environ 10 500 lignes (réservations) plus des lignes dupliquées volontaires pour l'exercice de nettoyage.</w:t>
       </w:r>
     </w:p>
     <w:p>
@@ -64,7 +64,12 @@
     </w:p>
     <w:p>
       <w:r>
-        <w:t xml:space="preserve">  • Saison : Haute / Basse</w:t>
+        <w:t xml:space="preserve">  • Saison : Haute / Basse (selon segment ; ne pas utiliser pour les analyses de tarification dynamique).</w:t>
+      </w:r>
+    </w:p>
+    <w:p>
+      <w:r>
+        <w:t xml:space="preserve">  • Saison_calendrier : Basse / Épaule / Haute (dérivée du mois ; à utiliser pour les exercices sur la tarification active et les prix).</w:t>
       </w:r>
     </w:p>
     <w:p>
@@ -230,7 +235,7 @@
           </w:tcPr>
           <w:p>
             <w:r>
-              <w:t>Tableaux de synthèse par segment, Type_Client, Saison, Annulee ; description des variables numériques (Nuits, Rev_*, Total_Facture, Satisfaction_NPS).</w:t>
+              <w:t>Tableaux de synthèse par segment, Type_Client, Saison, Saison_calendrier, Annulee ; description des variables numériques (Nuits, Rev_*, Total_Facture, Satisfaction_NPS).</w:t>
             </w:r>
           </w:p>
         </w:tc>
@@ -356,7 +361,49 @@
           </w:tcPr>
           <w:p>
             <w:r>
-              <w:t>Mesurer la liaison linéaire entre dépense spa et satisfaction ; r, p-value. Attendu : corrélation positive (données conçues pour r ≈ 0,75 avant anomalies).</w:t>
+              <w:t>Mesurer la liaison linéaire entre dépense spa et satisfaction ; r, p-value. Attendu : corrélation positive (données conçues pour r ≈ 0,75 après nettoyage ; en brut r ≈ 0,45).</w:t>
+            </w:r>
+          </w:p>
+        </w:tc>
+        <w:tc>
+          <w:tcPr>
+            <w:tcW w:type="dxa" w:w="2160"/>
+          </w:tcPr>
+          <w:p>
+            <w:r>
+              <w:t>☐</w:t>
+            </w:r>
+          </w:p>
+        </w:tc>
+      </w:tr>
+      <w:tr>
+        <w:tc>
+          <w:tcPr>
+            <w:tcW w:type="dxa" w:w="2160"/>
+          </w:tcPr>
+          <w:p>
+            <w:r>
+              <w:t>Tarification active (prix selon la période)</w:t>
+            </w:r>
+          </w:p>
+        </w:tc>
+        <w:tc>
+          <w:tcPr>
+            <w:tcW w:type="dxa" w:w="2160"/>
+          </w:tcPr>
+          <w:p>
+            <w:r>
+              <w:t>Saison_calendrier, Tarif_applique ou Rev_Chambre (Interne, Non annulée, Nuits &gt; 0)</w:t>
+            </w:r>
+          </w:p>
+        </w:tc>
+        <w:tc>
+          <w:tcPr>
+            <w:tcW w:type="dxa" w:w="2160"/>
+          </w:tcPr>
+          <w:p>
+            <w:r>
+              <w:t>Comparer les tarifs ou revenus chambre selon Saison_calendrier (Basse / Épaule / Haute). Attendu : Haute &gt; Épaule &gt; Basse (~+55 % Haute vs Basse). Ne pas utiliser la colonne Saison pour cet exercice.</w:t>
             </w:r>
           </w:p>
         </w:tc>
@@ -514,7 +561,7 @@
           </w:tcPr>
           <w:p>
             <w:r>
-              <w:t>Type_Client &amp; Nuits ; Satisfaction_NPS ; Rev_Spa, Rev_Resto ; doublons</w:t>
+              <w:t>Type_Client &amp; Nuits ; Annulee &amp; Nuits ; Satisfaction_NPS ; Rev_Spa, Rev_Resto ; doublons</w:t>
             </w:r>
           </w:p>
         </w:tc>
@@ -524,7 +571,7 @@
           </w:tcPr>
           <w:p>
             <w:r>
-              <w:t>Détecter et traiter : Externes avec Nuits &gt; 0 (incohérence) ; valeurs aberrantes (ex. NPS = 99) ; valeurs manquantes (Rev_Spa, Rev_Resto) ; lignes dupliquées.</w:t>
+              <w:t>Détecter et traiter : Externes avec Nuits &gt; 0 (incohérence) ; Annulee = Oui avec Nuits &gt; 0 (4 lignes) ; valeurs aberrantes (ex. NPS = 99) ; valeurs manquantes (Rev_Spa, Rev_Resto) ; lignes dupliquées.</w:t>
             </w:r>
           </w:p>
         </w:tc>
@@ -603,6 +650,11 @@
     </w:p>
     <w:p>
       <w:r>
+        <w:t xml:space="preserve">  • Incohérence logique : Annulee = Oui avec Nuits &gt; 0 (4 lignes).</w:t>
+      </w:r>
+    </w:p>
+    <w:p>
+      <w:r>
         <w:t xml:space="preserve">  • Outliers : quelques lignes avec Satisfaction_NPS = 99 (erreur de saisie simulée).</w:t>
       </w:r>
     </w:p>
@@ -627,7 +679,70 @@
         <w:pStyle w:val="Heading1"/>
       </w:pPr>
       <w:r>
-        <w:t>4. Checklist – Éléments traités en cours / TD</w:t>
+        <w:t>4. Synthèse du rapport de validation des analyses</w:t>
+      </w:r>
+    </w:p>
+    <w:p>
+      <w:r>
+        <w:t>Le document complet RAPPORT_DETAILLE_VALIDATION_ANALYSES.md est fourni avec ce livrable. Il détaille pour chaque technique : résultats, interprétation, leçons et lien avec la prise de décision. Ci-dessous, l'essentiel pour le professeur.</w:t>
+      </w:r>
+    </w:p>
+    <w:p/>
+    <w:p>
+      <w:r>
+        <w:rPr>
+          <w:b/>
+        </w:rPr>
+        <w:t>Résultats attendus (à utiliser pour cadrer les corrigés et les attentes) :</w:t>
+      </w:r>
+    </w:p>
+    <w:p>
+      <w:r>
+        <w:t xml:space="preserve">  • Proportions &amp; IC 95 % : % annulées 18,7 %, Rev_Spa&gt;0 52,3 %, Forfait Gastro 42,1 %. IC resserrés (n ≈ 10 500). Décision : objectifs réalistes, suivre les écarts.</w:t>
+      </w:r>
+    </w:p>
+    <w:p>
+      <w:r>
+        <w:t xml:space="preserve">  • Khi-deux (Segment × Type_Forfait) : χ² ≈ 2842, p ≈ 0. Liaison très forte (Loisirs → Gastronomique, Congressiste → Chambre seule). Décision : cibler l'offre par segment.</w:t>
+      </w:r>
+    </w:p>
+    <w:p>
+      <w:r>
+        <w:t xml:space="preserve">  • Pearson (Rev_Spa × Satisfaction_NPS) : en brut r ≈ 0,45 ; après nettoyage r ≈ 0,76. Formuler « r ≈ 0,75 après nettoyage » (pas « avant anomalies »). Décision : leviers satisfaction / fidélisation.</w:t>
+      </w:r>
+    </w:p>
+    <w:p>
+      <w:r>
+        <w:t xml:space="preserve">  • ANOVA (Rev_Resto par Segment) : F ≈ 10 363, p ≈ 0. Différences très significatives (Local_Gourmet &gt; Loisirs &gt; Affaires &gt; Congressiste &gt; Local_Spa). Décision : allouer ressources restaurant par segment.</w:t>
+      </w:r>
+    </w:p>
+    <w:p>
+      <w:r>
+        <w:t xml:space="preserve">  • Régression (Total_Facture ~ Rev_Chambre + Rev_Resto + Rev_Spa) : coefficients ≈ 1,00 ; 1,08 ; 1,29, R² ≈ 0,9997. Cohérent avec le modèle 1 ; 1,1 ; 1,3. Décision : piloter structure des revenus.</w:t>
+      </w:r>
+    </w:p>
+    <w:p>
+      <w:r>
+        <w:t xml:space="preserve">  • Annulations par canal : Direct ~6,8 %, Intermédiaire ~30,5 %. Décision : risque OTA, développer le direct.</w:t>
+      </w:r>
+    </w:p>
+    <w:p>
+      <w:r>
+        <w:t xml:space="preserve">  • Anomalies pédagogiques : 15 Externes avec Nuits&gt;0 ; 4 Annulee=Oui avec Nuits&gt;0 ; 3 NPS=99 ; 5 % manquants Rev_Spa/Rev_Resto ; 10 doublons. Décision : nettoyage obligatoire avant analyse.</w:t>
+      </w:r>
+    </w:p>
+    <w:p>
+      <w:r>
+        <w:t xml:space="preserve">  • Tarification active : utiliser Saison_calendrier (pas Saison). Haute ~412 $, Basse ~265 $ (+55 %), p ≈ 0. Détail : Note_Saison_vs_Tarification_Dynamique.docx.</w:t>
+      </w:r>
+    </w:p>
+    <w:p/>
+    <w:p>
+      <w:pPr>
+        <w:pStyle w:val="Heading1"/>
+      </w:pPr>
+      <w:r>
+        <w:t>5. Checklist – Éléments traités en cours / TD</w:t>
       </w:r>
     </w:p>
     <w:p>

</xml_diff>

<commit_message>
Blocage module, démarche du jour, validation chiffres, régénération CSV + rapport prof
- m11 : RÈGLE DE BLOCAGE confirmée ; section 1 = synthèse validation (chiffres vérifiés sur CSV)
- RAPPORT_DETAILLE : alinéa validation des chiffres (recalcul sur sondage_hotel_data.csv)
- VALIDATION_CHIFFRES_RAPPORT.md : traçabilité rapport ↔ verif_calculs_stats.py
- DEMARCHE_2026-02-24.md : documentation de la démarche (blocage, validation, régénération)
- CSV, Excel, Word prof régénérés (pipeline évolution)

Co-authored-by: Cursor <cursoragent@cursor.com>
</commit_message>
<xml_diff>
--- a/synthese_elements_apprentissage_prof.docx
+++ b/synthese_elements_apprentissage_prof.docx
@@ -7,6 +7,9 @@
         <w:pStyle w:val="Title"/>
       </w:pPr>
       <w:r>
+        <w:rPr>
+          <w:color w:val="000000"/>
+        </w:rPr>
         <w:t>Synthèse – Éléments d'apprentissage</w:t>
       </w:r>
     </w:p>
@@ -14,12 +17,16 @@
       <w:r>
         <w:rPr>
           <w:b/>
+          <w:color w:val="000000"/>
         </w:rPr>
         <w:t>Document à l'intention du professeur – Simulation « L'Hôtel Boutique Art de Vivre »</w:t>
       </w:r>
     </w:p>
     <w:p>
       <w:r>
+        <w:rPr>
+          <w:color w:val="000000"/>
+        </w:rPr>
         <w:t>Ce document recense tous les éléments d'apprentissage que les étudiants peuvent réaliser avec le fichier de données généré, afin d'assurer la couverture complète des objectifs pédagogiques en analyse de sondage et prise de décision.</w:t>
       </w:r>
     </w:p>
@@ -29,101 +36,254 @@
         <w:pStyle w:val="Heading1"/>
       </w:pPr>
       <w:r>
-        <w:t>1. Présentation du jeu de données</w:t>
+        <w:rPr>
+          <w:color w:val="000000"/>
+        </w:rPr>
+        <w:t>1. Synthèse du rapport de validation des analyses</w:t>
       </w:r>
     </w:p>
     <w:p>
       <w:r>
+        <w:rPr>
+          <w:color w:val="000000"/>
+        </w:rPr>
+        <w:t>Le rapport complet (RAPPORT_DETAILLE_VALIDATION_ANALYSES.md) est fourni avec ce livrable. Les chiffres ci-dessous ont été vérifiés sur le fichier sondage_hotel_data.csv (script verif_calculs_stats.py et module m10) : ils correspondent à l'analyse du fichier livré, et non à une simple reprise de modèle.</w:t>
+      </w:r>
+    </w:p>
+    <w:p>
+      <w:r>
+        <w:rPr>
+          <w:b/>
+          <w:color w:val="000000"/>
+        </w:rPr>
+        <w:t>Résultats attendus et lien avec la décision :</w:t>
+      </w:r>
+    </w:p>
+    <w:p>
+      <w:r>
+        <w:rPr>
+          <w:color w:val="000000"/>
+        </w:rPr>
+        <w:t xml:space="preserve">  • Proportions et IC 95 % : % annulées 18,7 %, Rev_Spa&gt;0 52,3 %, Forfait Gastro 42,1 %. IC resserrés (n ≈ 10 500). → Objectifs réalistes, suivre les écarts.</w:t>
+      </w:r>
+    </w:p>
+    <w:p>
+      <w:r>
+        <w:rPr>
+          <w:color w:val="000000"/>
+        </w:rPr>
+        <w:t xml:space="preserve">  • Khi-deux (Segment × Type_Forfait) : χ² ≈ 2842, p ≈ 0. Liaison très forte (Loisirs → Gastronomique, Congressiste → Chambre seule). → Cibler l'offre par segment.</w:t>
+      </w:r>
+    </w:p>
+    <w:p>
+      <w:r>
+        <w:rPr>
+          <w:color w:val="000000"/>
+        </w:rPr>
+        <w:t xml:space="preserve">  • Pearson (Rev_Spa × Satisfaction_NPS) : en brut r ≈ 0,45 ; après nettoyage r ≈ 0,76. Dire aux étudiants « r ≈ 0,75 après nettoyage ». → Leviers satisfaction / fidélisation.</w:t>
+      </w:r>
+    </w:p>
+    <w:p>
+      <w:r>
+        <w:rPr>
+          <w:color w:val="000000"/>
+        </w:rPr>
+        <w:t xml:space="preserve">  • ANOVA (Rev_Resto par Segment) : F ≈ 10 363, p ≈ 0. Différences très significatives entre segments. → Allouer ressources restaurant par segment.</w:t>
+      </w:r>
+    </w:p>
+    <w:p>
+      <w:r>
+        <w:rPr>
+          <w:color w:val="000000"/>
+        </w:rPr>
+        <w:t xml:space="preserve">  • Régression (Total_Facture ~ Rev_Chambre + Rev_Resto + Rev_Spa) : coefficients ≈ 1,00 ; 1,08 ; 1,29, R² ≈ 0,9997. → Piloter structure des revenus.</w:t>
+      </w:r>
+    </w:p>
+    <w:p>
+      <w:r>
+        <w:rPr>
+          <w:color w:val="000000"/>
+        </w:rPr>
+        <w:t xml:space="preserve">  • Annulations par canal : Direct ~6,8 %, Intermédiaire ~30,5 %. → Risque OTA, développer le direct.</w:t>
+      </w:r>
+    </w:p>
+    <w:p>
+      <w:r>
+        <w:rPr>
+          <w:color w:val="000000"/>
+        </w:rPr>
+        <w:t xml:space="preserve">  • Anomalies pédagogiques : 15 Externes avec Nuits&gt;0 ; 4 Annulee=Oui avec Nuits&gt;0 ; 3 NPS=99 ; 5 % manquants Rev_Spa/Rev_Resto ; 10 doublons. → Nettoyage obligatoire avant analyse.</w:t>
+      </w:r>
+    </w:p>
+    <w:p>
+      <w:r>
+        <w:rPr>
+          <w:color w:val="000000"/>
+        </w:rPr>
+        <w:t xml:space="preserve">  • Tarification active : utiliser Saison_calendrier (pas Saison). Haute ~412 $, Basse ~265 $ (+55 %). Détail : Note_Saison_vs_Tarification_Dynamique.docx.</w:t>
+      </w:r>
+    </w:p>
+    <w:p/>
+    <w:p>
+      <w:pPr>
+        <w:pStyle w:val="Heading1"/>
+      </w:pPr>
+      <w:r>
+        <w:rPr>
+          <w:color w:val="000000"/>
+        </w:rPr>
+        <w:t>2. Présentation du jeu de données</w:t>
+      </w:r>
+    </w:p>
+    <w:p>
+      <w:r>
+        <w:rPr>
+          <w:color w:val="000000"/>
+        </w:rPr>
         <w:t>Fichier de travail : sondage_hotel_data.csv</w:t>
       </w:r>
     </w:p>
     <w:p>
       <w:r>
+        <w:rPr>
+          <w:color w:val="000000"/>
+        </w:rPr>
         <w:t>Contenu : Réservations simulées sur une année complète pour un hôtel de 100 chambres (taux d'occupation moyen 72 %, paramètre de la simulation). Le fichier contient environ 10 500 lignes (réservations) plus des lignes dupliquées volontaires pour l'exercice de nettoyage.</w:t>
       </w:r>
     </w:p>
     <w:p>
       <w:r>
+        <w:rPr>
+          <w:color w:val="000000"/>
+        </w:rPr>
         <w:t>Variables principales :</w:t>
       </w:r>
     </w:p>
     <w:p>
       <w:r>
+        <w:rPr>
+          <w:color w:val="000000"/>
+        </w:rPr>
         <w:t xml:space="preserve">  • ID_Client : Identifiant unique (ex. AB-00001)</w:t>
       </w:r>
     </w:p>
     <w:p>
       <w:r>
+        <w:rPr>
+          <w:color w:val="000000"/>
+        </w:rPr>
         <w:t xml:space="preserve">  • Segment : Persona : Affaires_Solo, Congressiste, Loisirs_Couple, Local_Gourmet, Local_Spa</w:t>
       </w:r>
     </w:p>
     <w:p>
       <w:r>
+        <w:rPr>
+          <w:color w:val="000000"/>
+        </w:rPr>
         <w:t xml:space="preserve">  • Type_Client : Interne (séjourne) / Externe (ne séjourne pas)</w:t>
       </w:r>
     </w:p>
     <w:p>
       <w:r>
+        <w:rPr>
+          <w:color w:val="000000"/>
+        </w:rPr>
         <w:t xml:space="preserve">  • Saison : Haute / Basse (selon segment ; ne pas utiliser pour les analyses de tarification dynamique).</w:t>
       </w:r>
     </w:p>
     <w:p>
       <w:r>
+        <w:rPr>
+          <w:color w:val="000000"/>
+        </w:rPr>
         <w:t xml:space="preserve">  • Saison_calendrier : Basse / Épaule / Haute (dérivée du mois ; à utiliser pour les exercices sur la tarification active et les prix).</w:t>
       </w:r>
     </w:p>
     <w:p>
       <w:r>
+        <w:rPr>
+          <w:color w:val="000000"/>
+        </w:rPr>
         <w:t xml:space="preserve">  • Canal_reservation : Source : Site Web, Courriel, Téléphone, Booking.com, Expedia, etc.</w:t>
       </w:r>
     </w:p>
     <w:p>
       <w:r>
+        <w:rPr>
+          <w:color w:val="000000"/>
+        </w:rPr>
         <w:t xml:space="preserve">  • Type_canal : Direct / Intermediaire</w:t>
       </w:r>
     </w:p>
     <w:p>
       <w:r>
+        <w:rPr>
+          <w:color w:val="000000"/>
+        </w:rPr>
         <w:t xml:space="preserve">  • Annulee : Oui / Non (taux annulation ~18 %, plus élevé via intermédiaires)</w:t>
       </w:r>
     </w:p>
     <w:p>
       <w:r>
+        <w:rPr>
+          <w:color w:val="000000"/>
+        </w:rPr>
         <w:t xml:space="preserve">  • Nuits : Nombre de nuits (0 si Externe ou annulé)</w:t>
       </w:r>
     </w:p>
     <w:p>
       <w:r>
+        <w:rPr>
+          <w:color w:val="000000"/>
+        </w:rPr>
         <w:t xml:space="preserve">  • Rev_Chambre : Revenus chambre ($)</w:t>
       </w:r>
     </w:p>
     <w:p>
       <w:r>
+        <w:rPr>
+          <w:color w:val="000000"/>
+        </w:rPr>
         <w:t xml:space="preserve">  • Rev_Banquet : Revenus banquet ($)</w:t>
       </w:r>
     </w:p>
     <w:p>
       <w:r>
+        <w:rPr>
+          <w:color w:val="000000"/>
+        </w:rPr>
         <w:t xml:space="preserve">  • Rev_Resto : Revenus restaurant ($)</w:t>
       </w:r>
     </w:p>
     <w:p>
       <w:r>
+        <w:rPr>
+          <w:color w:val="000000"/>
+        </w:rPr>
         <w:t xml:space="preserve">  • Rev_Spa : Revenus spa ($)</w:t>
       </w:r>
     </w:p>
     <w:p>
       <w:r>
+        <w:rPr>
+          <w:color w:val="000000"/>
+        </w:rPr>
         <w:t xml:space="preserve">  • Type_Forfait : Forfait Gastronomique / Chambre Seule</w:t>
       </w:r>
     </w:p>
     <w:p>
       <w:r>
+        <w:rPr>
+          <w:color w:val="000000"/>
+        </w:rPr>
         <w:t xml:space="preserve">  • Satisfaction_NPS : Score NPS 0–10 (NaN si annulé)</w:t>
       </w:r>
     </w:p>
     <w:p>
       <w:r>
+        <w:rPr>
+          <w:color w:val="000000"/>
+        </w:rPr>
         <w:t xml:space="preserve">  • Total_Facture : Montant total ($)</w:t>
       </w:r>
     </w:p>
@@ -133,11 +293,17 @@
         <w:pStyle w:val="Heading1"/>
       </w:pPr>
       <w:r>
-        <w:t>2. Éléments d'apprentissage à réaliser avec le fichier</w:t>
+        <w:rPr>
+          <w:color w:val="000000"/>
+        </w:rPr>
+        <w:t>3. Éléments d'apprentissage à réaliser avec le fichier</w:t>
       </w:r>
     </w:p>
     <w:p>
       <w:r>
+        <w:rPr>
+          <w:color w:val="000000"/>
+        </w:rPr>
         <w:t>Le tableau ci-dessous liste chaque technique ou objectif pédagogique, les variables à utiliser et le type de sortie attendu. Le professeur peut s'en servir pour construire les exercices ou vérifier que tous les éléments sont couverts.</w:t>
       </w:r>
     </w:p>
@@ -163,6 +329,7 @@
             <w:r>
               <w:rPr>
                 <w:b/>
+                <w:color w:val="000000"/>
               </w:rPr>
               <w:t>Élément d'apprentissage</w:t>
             </w:r>
@@ -176,6 +343,7 @@
             <w:r>
               <w:rPr>
                 <w:b/>
+                <w:color w:val="000000"/>
               </w:rPr>
               <w:t>Variables utilisées</w:t>
             </w:r>
@@ -189,6 +357,7 @@
             <w:r>
               <w:rPr>
                 <w:b/>
+                <w:color w:val="000000"/>
               </w:rPr>
               <w:t>Objectif / Sortie attendue</w:t>
             </w:r>
@@ -202,6 +371,7 @@
             <w:r>
               <w:rPr>
                 <w:b/>
+                <w:color w:val="000000"/>
               </w:rPr>
               <w:t>Coché</w:t>
             </w:r>
@@ -215,6 +385,9 @@
           </w:tcPr>
           <w:p>
             <w:r>
+              <w:rPr>
+                <w:color w:val="000000"/>
+              </w:rPr>
               <w:t>Statistiques descriptives</w:t>
             </w:r>
           </w:p>
@@ -225,6 +398,9 @@
           </w:tcPr>
           <w:p>
             <w:r>
+              <w:rPr>
+                <w:color w:val="000000"/>
+              </w:rPr>
               <w:t>Toutes (effectifs, moyennes, écarts-types, min/max)</w:t>
             </w:r>
           </w:p>
@@ -235,6 +411,9 @@
           </w:tcPr>
           <w:p>
             <w:r>
+              <w:rPr>
+                <w:color w:val="000000"/>
+              </w:rPr>
               <w:t>Tableaux de synthèse par segment, Type_Client, Saison, Saison_calendrier, Annulee ; description des variables numériques (Nuits, Rev_*, Total_Facture, Satisfaction_NPS).</w:t>
             </w:r>
           </w:p>
@@ -245,6 +424,9 @@
           </w:tcPr>
           <w:p>
             <w:r>
+              <w:rPr>
+                <w:color w:val="000000"/>
+              </w:rPr>
               <w:t>☐</w:t>
             </w:r>
           </w:p>
@@ -257,6 +439,9 @@
           </w:tcPr>
           <w:p>
             <w:r>
+              <w:rPr>
+                <w:color w:val="000000"/>
+              </w:rPr>
               <w:t>Proportions et intervalles de confiance</w:t>
             </w:r>
           </w:p>
@@ -267,6 +452,9 @@
           </w:tcPr>
           <w:p>
             <w:r>
+              <w:rPr>
+                <w:color w:val="000000"/>
+              </w:rPr>
               <w:t>Annulee ; Rev_Spa ; Type_Forfait</w:t>
             </w:r>
           </w:p>
@@ -277,6 +465,9 @@
           </w:tcPr>
           <w:p>
             <w:r>
+              <w:rPr>
+                <w:color w:val="000000"/>
+              </w:rPr>
               <w:t>Estimer une proportion en population (ex. % annulées, % utilisant le spa, % Forfait Gastronomique) et calculer l'IC 95 %.</w:t>
             </w:r>
           </w:p>
@@ -287,6 +478,9 @@
           </w:tcPr>
           <w:p>
             <w:r>
+              <w:rPr>
+                <w:color w:val="000000"/>
+              </w:rPr>
               <w:t>☐</w:t>
             </w:r>
           </w:p>
@@ -299,6 +493,9 @@
           </w:tcPr>
           <w:p>
             <w:r>
+              <w:rPr>
+                <w:color w:val="000000"/>
+              </w:rPr>
               <w:t>Test du Khi-deux (indépendance)</w:t>
             </w:r>
           </w:p>
@@ -309,6 +506,9 @@
           </w:tcPr>
           <w:p>
             <w:r>
+              <w:rPr>
+                <w:color w:val="000000"/>
+              </w:rPr>
               <w:t>Segment × Type_Forfait</w:t>
             </w:r>
           </w:p>
@@ -319,6 +519,9 @@
           </w:tcPr>
           <w:p>
             <w:r>
+              <w:rPr>
+                <w:color w:val="000000"/>
+              </w:rPr>
               <w:t>Vérifier la liaison entre segment et type de forfait (Loisirs → Forfait Gastronomique, Congressiste → Chambre Seule) ; khi², ddl, p-value.</w:t>
             </w:r>
           </w:p>
@@ -329,6 +532,9 @@
           </w:tcPr>
           <w:p>
             <w:r>
+              <w:rPr>
+                <w:color w:val="000000"/>
+              </w:rPr>
               <w:t>☐</w:t>
             </w:r>
           </w:p>
@@ -341,6 +547,9 @@
           </w:tcPr>
           <w:p>
             <w:r>
+              <w:rPr>
+                <w:color w:val="000000"/>
+              </w:rPr>
               <w:t>Corrélation de Pearson</w:t>
             </w:r>
           </w:p>
@@ -351,6 +560,9 @@
           </w:tcPr>
           <w:p>
             <w:r>
+              <w:rPr>
+                <w:color w:val="000000"/>
+              </w:rPr>
               <w:t>Rev_Spa, Satisfaction_NPS (lignes non annulées)</w:t>
             </w:r>
           </w:p>
@@ -361,6 +573,9 @@
           </w:tcPr>
           <w:p>
             <w:r>
+              <w:rPr>
+                <w:color w:val="000000"/>
+              </w:rPr>
               <w:t>Mesurer la liaison linéaire entre dépense spa et satisfaction ; r, p-value. Attendu : corrélation positive (données conçues pour r ≈ 0,75 après nettoyage ; en brut r ≈ 0,45).</w:t>
             </w:r>
           </w:p>
@@ -371,6 +586,9 @@
           </w:tcPr>
           <w:p>
             <w:r>
+              <w:rPr>
+                <w:color w:val="000000"/>
+              </w:rPr>
               <w:t>☐</w:t>
             </w:r>
           </w:p>
@@ -383,6 +601,9 @@
           </w:tcPr>
           <w:p>
             <w:r>
+              <w:rPr>
+                <w:color w:val="000000"/>
+              </w:rPr>
               <w:t>Tarification active (prix selon la période)</w:t>
             </w:r>
           </w:p>
@@ -393,6 +614,9 @@
           </w:tcPr>
           <w:p>
             <w:r>
+              <w:rPr>
+                <w:color w:val="000000"/>
+              </w:rPr>
               <w:t>Saison_calendrier, Tarif_applique ou Rev_Chambre (Interne, Non annulée, Nuits &gt; 0)</w:t>
             </w:r>
           </w:p>
@@ -403,6 +627,9 @@
           </w:tcPr>
           <w:p>
             <w:r>
+              <w:rPr>
+                <w:color w:val="000000"/>
+              </w:rPr>
               <w:t>Comparer les tarifs ou revenus chambre selon Saison_calendrier (Basse / Épaule / Haute). Attendu : Haute &gt; Épaule &gt; Basse (~+55 % Haute vs Basse). Ne pas utiliser la colonne Saison pour cet exercice.</w:t>
             </w:r>
           </w:p>
@@ -413,6 +640,9 @@
           </w:tcPr>
           <w:p>
             <w:r>
+              <w:rPr>
+                <w:color w:val="000000"/>
+              </w:rPr>
               <w:t>☐</w:t>
             </w:r>
           </w:p>
@@ -425,6 +655,9 @@
           </w:tcPr>
           <w:p>
             <w:r>
+              <w:rPr>
+                <w:color w:val="000000"/>
+              </w:rPr>
               <w:t>Comparaison de moyennes (ANOVA)</w:t>
             </w:r>
           </w:p>
@@ -435,6 +668,9 @@
           </w:tcPr>
           <w:p>
             <w:r>
+              <w:rPr>
+                <w:color w:val="000000"/>
+              </w:rPr>
               <w:t>Rev_Resto par Segment</w:t>
             </w:r>
           </w:p>
@@ -445,6 +681,9 @@
           </w:tcPr>
           <w:p>
             <w:r>
+              <w:rPr>
+                <w:color w:val="000000"/>
+              </w:rPr>
               <w:t>Comparer les dépenses restaurant entre segments ; F, p-value. Attendu : différences significatives entre segments (p &lt; 0,05).</w:t>
             </w:r>
           </w:p>
@@ -455,6 +694,9 @@
           </w:tcPr>
           <w:p>
             <w:r>
+              <w:rPr>
+                <w:color w:val="000000"/>
+              </w:rPr>
               <w:t>☐</w:t>
             </w:r>
           </w:p>
@@ -467,6 +709,9 @@
           </w:tcPr>
           <w:p>
             <w:r>
+              <w:rPr>
+                <w:color w:val="000000"/>
+              </w:rPr>
               <w:t>Régression linéaire multiple</w:t>
             </w:r>
           </w:p>
@@ -477,6 +722,9 @@
           </w:tcPr>
           <w:p>
             <w:r>
+              <w:rPr>
+                <w:color w:val="000000"/>
+              </w:rPr>
               <w:t>Total_Facture ~ Rev_Chambre + Rev_Resto + Rev_Spa</w:t>
             </w:r>
           </w:p>
@@ -487,6 +735,9 @@
           </w:tcPr>
           <w:p>
             <w:r>
+              <w:rPr>
+                <w:color w:val="000000"/>
+              </w:rPr>
               <w:t>Prédire la facture totale à partir des revenus par poste ; coefficients, R², interprétation. Attendu : coefficients proches de 1 ; 1,1 ; 1,3.</w:t>
             </w:r>
           </w:p>
@@ -497,6 +748,9 @@
           </w:tcPr>
           <w:p>
             <w:r>
+              <w:rPr>
+                <w:color w:val="000000"/>
+              </w:rPr>
               <w:t>☐</w:t>
             </w:r>
           </w:p>
@@ -509,6 +763,9 @@
           </w:tcPr>
           <w:p>
             <w:r>
+              <w:rPr>
+                <w:color w:val="000000"/>
+              </w:rPr>
               <w:t>Annulations par canal</w:t>
             </w:r>
           </w:p>
@@ -519,6 +776,9 @@
           </w:tcPr>
           <w:p>
             <w:r>
+              <w:rPr>
+                <w:color w:val="000000"/>
+              </w:rPr>
               <w:t>Type_canal, Annulee ; Canal_reservation</w:t>
             </w:r>
           </w:p>
@@ -529,6 +789,9 @@
           </w:tcPr>
           <w:p>
             <w:r>
+              <w:rPr>
+                <w:color w:val="000000"/>
+              </w:rPr>
               <w:t>Comparer les taux d'annulation Direct vs Intermédiaire ; tableaux et graphiques. Attendu : ~7 % direct, ~29 % intermédiaire.</w:t>
             </w:r>
           </w:p>
@@ -539,6 +802,9 @@
           </w:tcPr>
           <w:p>
             <w:r>
+              <w:rPr>
+                <w:color w:val="000000"/>
+              </w:rPr>
               <w:t>☐</w:t>
             </w:r>
           </w:p>
@@ -551,6 +817,9 @@
           </w:tcPr>
           <w:p>
             <w:r>
+              <w:rPr>
+                <w:color w:val="000000"/>
+              </w:rPr>
               <w:t>Nettoyage des données (data cleaning)</w:t>
             </w:r>
           </w:p>
@@ -561,6 +830,9 @@
           </w:tcPr>
           <w:p>
             <w:r>
+              <w:rPr>
+                <w:color w:val="000000"/>
+              </w:rPr>
               <w:t>Type_Client &amp; Nuits ; Annulee &amp; Nuits ; Satisfaction_NPS ; Rev_Spa, Rev_Resto ; doublons</w:t>
             </w:r>
           </w:p>
@@ -571,6 +843,9 @@
           </w:tcPr>
           <w:p>
             <w:r>
+              <w:rPr>
+                <w:color w:val="000000"/>
+              </w:rPr>
               <w:t>Détecter et traiter : Externes avec Nuits &gt; 0 (incohérence) ; Annulee = Oui avec Nuits &gt; 0 (4 lignes) ; valeurs aberrantes (ex. NPS = 99) ; valeurs manquantes (Rev_Spa, Rev_Resto) ; lignes dupliquées.</w:t>
             </w:r>
           </w:p>
@@ -581,6 +856,9 @@
           </w:tcPr>
           <w:p>
             <w:r>
+              <w:rPr>
+                <w:color w:val="000000"/>
+              </w:rPr>
               <w:t>☐</w:t>
             </w:r>
           </w:p>
@@ -593,6 +871,9 @@
           </w:tcPr>
           <w:p>
             <w:r>
+              <w:rPr>
+                <w:color w:val="000000"/>
+              </w:rPr>
               <w:t>Prise de décision / recommandations</w:t>
             </w:r>
           </w:p>
@@ -603,6 +884,9 @@
           </w:tcPr>
           <w:p>
             <w:r>
+              <w:rPr>
+                <w:color w:val="000000"/>
+              </w:rPr>
               <w:t>Segments, revenus, satisfaction, canal</w:t>
             </w:r>
           </w:p>
@@ -613,6 +897,9 @@
           </w:tcPr>
           <w:p>
             <w:r>
+              <w:rPr>
+                <w:color w:val="000000"/>
+              </w:rPr>
               <w:t>Synthétiser les résultats pour formuler des recommandations (ex. cibler les canaux à faible annulation, segments à forte dépense spa, etc.).</w:t>
             </w:r>
           </w:p>
@@ -623,6 +910,9 @@
           </w:tcPr>
           <w:p>
             <w:r>
+              <w:rPr>
+                <w:color w:val="000000"/>
+              </w:rPr>
               <w:t>☐</w:t>
             </w:r>
           </w:p>
@@ -635,41 +925,65 @@
         <w:pStyle w:val="Heading1"/>
       </w:pPr>
       <w:r>
-        <w:t>3. Anomalies pédagogiques (pour l'exercice de nettoyage)</w:t>
+        <w:rPr>
+          <w:color w:val="000000"/>
+        </w:rPr>
+        <w:t>4. Anomalies pédagogiques (pour l'exercice de nettoyage)</w:t>
       </w:r>
     </w:p>
     <w:p>
       <w:r>
+        <w:rPr>
+          <w:color w:val="000000"/>
+        </w:rPr>
         <w:t>Le fichier contient volontairement les anomalies suivantes, à faire détecter et corriger par les étudiants :</w:t>
       </w:r>
     </w:p>
     <w:p>
       <w:r>
+        <w:rPr>
+          <w:color w:val="000000"/>
+        </w:rPr>
         <w:t xml:space="preserve">  • Incohérence logique : des clients « Externes » ont Nuits &gt; 0 (une quinzaine de lignes).</w:t>
       </w:r>
     </w:p>
     <w:p>
       <w:r>
+        <w:rPr>
+          <w:color w:val="000000"/>
+        </w:rPr>
         <w:t xml:space="preserve">  • Incohérence logique : Annulee = Oui avec Nuits &gt; 0 (4 lignes).</w:t>
       </w:r>
     </w:p>
     <w:p>
       <w:r>
+        <w:rPr>
+          <w:color w:val="000000"/>
+        </w:rPr>
         <w:t xml:space="preserve">  • Outliers : quelques lignes avec Satisfaction_NPS = 99 (erreur de saisie simulée).</w:t>
       </w:r>
     </w:p>
     <w:p>
       <w:r>
+        <w:rPr>
+          <w:color w:val="000000"/>
+        </w:rPr>
         <w:t xml:space="preserve">  • Valeurs manquantes : environ 5 % de cellules vides dans Rev_Spa et Rev_Resto.</w:t>
       </w:r>
     </w:p>
     <w:p>
       <w:r>
+        <w:rPr>
+          <w:color w:val="000000"/>
+        </w:rPr>
         <w:t xml:space="preserve">  • Doublons : une dizaine de lignes sont dupliquées (à identifier et supprimer ou fusionner).</w:t>
       </w:r>
     </w:p>
     <w:p>
       <w:r>
+        <w:rPr>
+          <w:color w:val="000000"/>
+        </w:rPr>
         <w:t>Après nettoyage, les analyses (proportions, régression, Pearson, etc.) peuvent être refaites pour comparer les résultats avec/sans anomalies.</w:t>
       </w:r>
     </w:p>
@@ -679,12 +993,26 @@
         <w:pStyle w:val="Heading1"/>
       </w:pPr>
       <w:r>
-        <w:t>4. Synthèse du rapport de validation des analyses</w:t>
+        <w:rPr>
+          <w:color w:val="000000"/>
+        </w:rPr>
+        <w:t>5. Checklist – Éléments traités en cours / TD</w:t>
       </w:r>
     </w:p>
     <w:p>
       <w:r>
-        <w:t>Le document complet RAPPORT_DETAILLE_VALIDATION_ANALYSES.md est fourni avec ce livrable. Il détaille pour chaque technique : résultats, interprétation, leçons et lien avec la prise de décision. Ci-dessous, l'essentiel pour le professeur.</w:t>
+        <w:rPr>
+          <w:color w:val="000000"/>
+        </w:rPr>
+        <w:t>Le professeur peut cocher (manuellement dans ce document) les éléments d'apprentissage déjà traités avec les étudiants, afin de s'assurer que tous les objectifs du fichier sont couverts.</w:t>
+      </w:r>
+    </w:p>
+    <w:p>
+      <w:r>
+        <w:rPr>
+          <w:color w:val="000000"/>
+        </w:rPr>
+        <w:t>Les lignes du tableau de la section 3 contiennent une colonne « Coché » à cocher au fur et à mesure.</w:t>
       </w:r>
     </w:p>
     <w:p/>
@@ -692,74 +1020,7 @@
       <w:r>
         <w:rPr>
           <w:b/>
-        </w:rPr>
-        <w:t>Résultats attendus (à utiliser pour cadrer les corrigés et les attentes) :</w:t>
-      </w:r>
-    </w:p>
-    <w:p>
-      <w:r>
-        <w:t xml:space="preserve">  • Proportions &amp; IC 95 % : % annulées 18,7 %, Rev_Spa&gt;0 52,3 %, Forfait Gastro 42,1 %. IC resserrés (n ≈ 10 500). Décision : objectifs réalistes, suivre les écarts.</w:t>
-      </w:r>
-    </w:p>
-    <w:p>
-      <w:r>
-        <w:t xml:space="preserve">  • Khi-deux (Segment × Type_Forfait) : χ² ≈ 2842, p ≈ 0. Liaison très forte (Loisirs → Gastronomique, Congressiste → Chambre seule). Décision : cibler l'offre par segment.</w:t>
-      </w:r>
-    </w:p>
-    <w:p>
-      <w:r>
-        <w:t xml:space="preserve">  • Pearson (Rev_Spa × Satisfaction_NPS) : en brut r ≈ 0,45 ; après nettoyage r ≈ 0,76. Formuler « r ≈ 0,75 après nettoyage » (pas « avant anomalies »). Décision : leviers satisfaction / fidélisation.</w:t>
-      </w:r>
-    </w:p>
-    <w:p>
-      <w:r>
-        <w:t xml:space="preserve">  • ANOVA (Rev_Resto par Segment) : F ≈ 10 363, p ≈ 0. Différences très significatives (Local_Gourmet &gt; Loisirs &gt; Affaires &gt; Congressiste &gt; Local_Spa). Décision : allouer ressources restaurant par segment.</w:t>
-      </w:r>
-    </w:p>
-    <w:p>
-      <w:r>
-        <w:t xml:space="preserve">  • Régression (Total_Facture ~ Rev_Chambre + Rev_Resto + Rev_Spa) : coefficients ≈ 1,00 ; 1,08 ; 1,29, R² ≈ 0,9997. Cohérent avec le modèle 1 ; 1,1 ; 1,3. Décision : piloter structure des revenus.</w:t>
-      </w:r>
-    </w:p>
-    <w:p>
-      <w:r>
-        <w:t xml:space="preserve">  • Annulations par canal : Direct ~6,8 %, Intermédiaire ~30,5 %. Décision : risque OTA, développer le direct.</w:t>
-      </w:r>
-    </w:p>
-    <w:p>
-      <w:r>
-        <w:t xml:space="preserve">  • Anomalies pédagogiques : 15 Externes avec Nuits&gt;0 ; 4 Annulee=Oui avec Nuits&gt;0 ; 3 NPS=99 ; 5 % manquants Rev_Spa/Rev_Resto ; 10 doublons. Décision : nettoyage obligatoire avant analyse.</w:t>
-      </w:r>
-    </w:p>
-    <w:p>
-      <w:r>
-        <w:t xml:space="preserve">  • Tarification active : utiliser Saison_calendrier (pas Saison). Haute ~412 $, Basse ~265 $ (+55 %), p ≈ 0. Détail : Note_Saison_vs_Tarification_Dynamique.docx.</w:t>
-      </w:r>
-    </w:p>
-    <w:p/>
-    <w:p>
-      <w:pPr>
-        <w:pStyle w:val="Heading1"/>
-      </w:pPr>
-      <w:r>
-        <w:t>5. Checklist – Éléments traités en cours / TD</w:t>
-      </w:r>
-    </w:p>
-    <w:p>
-      <w:r>
-        <w:t>Le professeur peut cocher (manuellement dans ce document) les éléments d'apprentissage déjà traités avec les étudiants, afin de s'assurer que tous les objectifs du fichier sont couverts.</w:t>
-      </w:r>
-    </w:p>
-    <w:p>
-      <w:r>
-        <w:t>Les lignes du tableau de la section 2 contiennent une colonne « Coché » à cocher au fur et à mesure.</w:t>
-      </w:r>
-    </w:p>
-    <w:p/>
-    <w:p>
-      <w:r>
-        <w:rPr>
-          <w:b/>
+          <w:color w:val="000000"/>
         </w:rPr>
         <w:t>— Fin du document —</w:t>
       </w:r>
@@ -1137,6 +1398,10 @@
     <w:name w:val="Normal"/>
     <w:qFormat/>
     <w:rsid w:val="00FC693F"/>
+    <w:rPr>
+      <w:color w:val="000000"/>
+      <w:sz w:val="22"/>
+    </w:rPr>
   </w:style>
   <w:style w:type="paragraph" w:styleId="Header">
     <w:name w:val="header"/>

</xml_diff>